<commit_message>
Final Deliverable with Screen Recording
</commit_message>
<xml_diff>
--- a/FinalSubmission/M2/m2-deliverables.docx
+++ b/FinalSubmission/M2/m2-deliverables.docx
@@ -355,6 +355,7 @@
       <w:r>
         <w:rPr>
           <w:rFonts w:ascii="Calibri" w:hAnsi="Calibri" w:cs="Calibri"/>
+          <w:noProof/>
           <w:sz w:val="22"/>
           <w:szCs w:val="22"/>
         </w:rPr>
@@ -558,6 +559,7 @@
       <w:r>
         <w:rPr>
           <w:rFonts w:ascii="Calibri" w:hAnsi="Calibri" w:cs="Calibri"/>
+          <w:noProof/>
           <w:sz w:val="22"/>
           <w:szCs w:val="22"/>
         </w:rPr>
@@ -676,31 +678,7 @@
                                 <w:szCs w:val="14"/>
                                 <w:lang w:val="en-US"/>
                               </w:rPr>
-                              <w:t xml:space="preserve">Screenshot </w:t>
-                            </w:r>
-                            <w:r>
-                              <w:rPr>
-                                <w:sz w:val="14"/>
-                                <w:szCs w:val="14"/>
-                                <w:lang w:val="en-US"/>
-                              </w:rPr>
-                              <w:t>2</w:t>
-                            </w:r>
-                            <w:r>
-                              <w:rPr>
-                                <w:sz w:val="14"/>
-                                <w:szCs w:val="14"/>
-                                <w:lang w:val="en-US"/>
-                              </w:rPr>
-                              <w:t xml:space="preserve">: </w:t>
-                            </w:r>
-                            <w:r>
-                              <w:rPr>
-                                <w:sz w:val="14"/>
-                                <w:szCs w:val="14"/>
-                                <w:lang w:val="en-US"/>
-                              </w:rPr>
-                              <w:t>Model Metrics</w:t>
+                              <w:t>Screenshot 2: Model Metrics</w:t>
                             </w:r>
                           </w:p>
                         </w:txbxContent>
@@ -779,6 +757,7 @@
       <w:r>
         <w:rPr>
           <w:rFonts w:ascii="Calibri" w:hAnsi="Calibri" w:cs="Calibri"/>
+          <w:noProof/>
           <w:sz w:val="22"/>
           <w:szCs w:val="22"/>
         </w:rPr>
@@ -998,6 +977,7 @@
       <w:r>
         <w:rPr>
           <w:rFonts w:ascii="Calibri" w:hAnsi="Calibri" w:cs="Calibri"/>
+          <w:noProof/>
           <w:sz w:val="22"/>
           <w:szCs w:val="22"/>
         </w:rPr>
@@ -1212,6 +1192,7 @@
       <w:r>
         <w:rPr>
           <w:rFonts w:ascii="Calibri" w:hAnsi="Calibri" w:cs="Calibri"/>
+          <w:noProof/>
           <w:sz w:val="22"/>
           <w:szCs w:val="22"/>
         </w:rPr>
@@ -1374,6 +1355,7 @@
       <w:r>
         <w:rPr>
           <w:rFonts w:ascii="Calibri" w:hAnsi="Calibri" w:cs="Calibri"/>
+          <w:noProof/>
           <w:sz w:val="22"/>
           <w:szCs w:val="22"/>
         </w:rPr>
@@ -1592,6 +1574,7 @@
       <w:r>
         <w:rPr>
           <w:rFonts w:ascii="Calibri" w:hAnsi="Calibri" w:cs="Calibri"/>
+          <w:noProof/>
           <w:sz w:val="22"/>
           <w:szCs w:val="22"/>
         </w:rPr>
@@ -1855,6 +1838,7 @@
           <w:rFonts w:ascii="Calibri" w:hAnsi="Calibri" w:cs="Calibri"/>
           <w:b/>
           <w:bCs/>
+          <w:noProof/>
           <w:sz w:val="22"/>
           <w:szCs w:val="22"/>
         </w:rPr>
@@ -2082,6 +2066,7 @@
           <w:rFonts w:ascii="Calibri" w:hAnsi="Calibri" w:cs="Calibri"/>
           <w:b/>
           <w:bCs/>
+          <w:noProof/>
           <w:sz w:val="22"/>
           <w:szCs w:val="22"/>
         </w:rPr>
@@ -2227,15 +2212,7 @@
                                 <w:szCs w:val="14"/>
                                 <w:lang w:val="en-US"/>
                               </w:rPr>
-                              <w:t xml:space="preserve">Model </w:t>
-                            </w:r>
-                            <w:r>
-                              <w:rPr>
-                                <w:sz w:val="14"/>
-                                <w:szCs w:val="14"/>
-                                <w:lang w:val="en-US"/>
-                              </w:rPr>
-                              <w:t>Artifacts</w:t>
+                              <w:t>Model Artifacts</w:t>
                             </w:r>
                           </w:p>
                         </w:txbxContent>
@@ -2324,6 +2301,7 @@
           <w:rFonts w:ascii="Calibri" w:hAnsi="Calibri" w:cs="Calibri"/>
           <w:b/>
           <w:bCs/>
+          <w:noProof/>
           <w:sz w:val="22"/>
           <w:szCs w:val="22"/>
         </w:rPr>
@@ -2440,6 +2418,7 @@
           <w:bCs/>
           <w:sz w:val="22"/>
           <w:szCs w:val="22"/>
+          <w:u w:val="single"/>
         </w:rPr>
         <w:t>DVC Repository Versions</w:t>
       </w:r>
@@ -2450,6 +2429,7 @@
           <w:bCs/>
           <w:sz w:val="22"/>
           <w:szCs w:val="22"/>
+          <w:u w:val="single"/>
         </w:rPr>
         <w:t xml:space="preserve"> Screenshot</w:t>
       </w:r>
@@ -2554,6 +2534,7 @@
           <w:rFonts w:ascii="Calibri" w:hAnsi="Calibri" w:cs="Calibri"/>
           <w:b/>
           <w:bCs/>
+          <w:noProof/>
           <w:sz w:val="22"/>
           <w:szCs w:val="22"/>
         </w:rPr>
@@ -4364,6 +4345,7 @@
   <w:style w:type="character" w:default="1" w:styleId="DefaultParagraphFont">
     <w:name w:val="Default Paragraph Font"/>
     <w:uiPriority w:val="1"/>
+    <w:semiHidden/>
     <w:unhideWhenUsed/>
   </w:style>
   <w:style w:type="table" w:default="1" w:styleId="TableNormal">

</xml_diff>